<commit_message>
Added IS Module 3 - Precision Forward Movement
</commit_message>
<xml_diff>
--- a/Intermediate Stream/IS - 2/IS Module 2 - Precision Turning Advanced.docx
+++ b/Intermediate Stream/IS - 2/IS Module 2 - Precision Turning Advanced.docx
@@ -28,13 +28,9 @@
       <w:r>
         <w:t>avoid obstacles and navigate a maze means the robot needs to know what direction it is facing at all times. In this module you will create a gyro program with a visual feedback to find out how precise your robot can turn.</w:t>
       </w:r>
-    </w:p>
-    <w:p>
-      <w:r>
-        <w:t xml:space="preserve"> </w:t>
-      </w:r>
-    </w:p>
-    <w:p/>
+      <w:bookmarkStart w:id="0" w:name="_GoBack"/>
+      <w:bookmarkEnd w:id="0"/>
+    </w:p>
     <w:p>
       <w:pPr>
         <w:pStyle w:val="Heading1"/>
@@ -1078,8 +1074,6 @@
       <w:r>
         <w:t>If your robot isn’t stopping on the right number, try adding a math block in to adjust the angle variable to get what you want.</w:t>
       </w:r>
-      <w:bookmarkStart w:id="0" w:name="_GoBack"/>
-      <w:bookmarkEnd w:id="0"/>
     </w:p>
     <w:sectPr>
       <w:headerReference w:type="default" r:id="rId12"/>
@@ -2684,7 +2678,7 @@
   <a:extraClrSchemeLst/>
   <a:extLst>
     <a:ext uri="{05A4C25C-085E-4340-85A3-A5531E510DB2}">
-      <thm15:themeFamily xmlns:thm15="http://schemas.microsoft.com/office/thememl/2012/main" xmlns="" name="Office Theme" id="{62F939B6-93AF-4DB8-9C6B-D6C7DFDC589F}" vid="{4A3C46E8-61CC-4603-A589-7422A47A8E4A}"/>
+      <thm15:themeFamily xmlns="" xmlns:thm15="http://schemas.microsoft.com/office/thememl/2012/main" name="Office Theme" id="{62F939B6-93AF-4DB8-9C6B-D6C7DFDC589F}" vid="{4A3C46E8-61CC-4603-A589-7422A47A8E4A}"/>
     </a:ext>
   </a:extLst>
 </a:theme>

</xml_diff>